<commit_message>
Veritabanı dosyası örneği ve açıklama eklendi
</commit_message>
<xml_diff>
--- a/Açıklama.docx
+++ b/Açıklama.docx
@@ -11,15 +11,7 @@
         </w:numPr>
       </w:pPr>
       <w:r>
-        <w:t xml:space="preserve">Visual </w:t>
-      </w:r>
-      <w:proofErr w:type="spellStart"/>
-      <w:r>
-        <w:t>Studio</w:t>
-      </w:r>
-      <w:proofErr w:type="spellEnd"/>
-      <w:r>
-        <w:t xml:space="preserve"> içinden yeni bir proje başlatıyorsunuz</w:t>
+        <w:t>Visual Studio içinden yeni bir proje başlatıyorsunuz</w:t>
       </w:r>
       <w:r>
         <w:t xml:space="preserve">. Burada C# olan Windows Forms Uygulamasını seçiyorsunuz (Windows Forms Application). </w:t>
@@ -173,15 +165,7 @@
       </w:pPr>
       <w:r>
         <w:lastRenderedPageBreak/>
-        <w:t xml:space="preserve">Proje açıldıktan sonra </w:t>
-      </w:r>
-      <w:proofErr w:type="spellStart"/>
-      <w:r>
-        <w:t>veritabanı</w:t>
-      </w:r>
-      <w:proofErr w:type="spellEnd"/>
-      <w:r>
-        <w:t xml:space="preserve"> işlemleri için Görünüm Menüsünden SQL Server Object Explorer komutunu tıklayarak, SQL Explorer penceresini açıyoruz</w:t>
+        <w:t>Proje açıldıktan sonra veritabanı işlemleri için Görünüm Menüsünden SQL Server Object Explorer komutunu tıklayarak, SQL Explorer penceresini açıyoruz</w:t>
       </w:r>
     </w:p>
     <w:p>
@@ -249,92 +233,24 @@
         </w:numPr>
       </w:pPr>
       <w:r>
-        <w:t>(</w:t>
-      </w:r>
-      <w:proofErr w:type="spellStart"/>
-      <w:proofErr w:type="gramStart"/>
-      <w:r>
-        <w:t>localdb</w:t>
-      </w:r>
-      <w:proofErr w:type="spellEnd"/>
-      <w:proofErr w:type="gramEnd"/>
-      <w:r>
-        <w:t xml:space="preserve">) altındaki Databases klasörüne sağ tıklayıp </w:t>
-      </w:r>
-      <w:proofErr w:type="spellStart"/>
-      <w:r>
-        <w:t>Add</w:t>
-      </w:r>
-      <w:proofErr w:type="spellEnd"/>
-      <w:r>
-        <w:t xml:space="preserve"> New Database komutuyla yeni </w:t>
-      </w:r>
-      <w:proofErr w:type="spellStart"/>
-      <w:r>
-        <w:t>veritabanını</w:t>
-      </w:r>
-      <w:proofErr w:type="spellEnd"/>
-      <w:r>
-        <w:t xml:space="preserve"> ekliyoruz</w:t>
-      </w:r>
-    </w:p>
-    <w:p>
-      <w:pPr>
-        <w:pStyle w:val="ListeParagraf"/>
-      </w:pPr>
-      <w:r>
-        <w:t xml:space="preserve">Not: </w:t>
-      </w:r>
-      <w:proofErr w:type="spellStart"/>
-      <w:r>
-        <w:t>Veritabanını</w:t>
-      </w:r>
-      <w:proofErr w:type="spellEnd"/>
-      <w:r>
-        <w:t xml:space="preserve">, </w:t>
-      </w:r>
-      <w:proofErr w:type="spellStart"/>
-      <w:r>
-        <w:t>db_dosyasi</w:t>
-      </w:r>
-      <w:proofErr w:type="spellEnd"/>
+        <w:t>(localdb) altındaki Databases klasörüne sağ tıklayıp Add New Database komutuyla yeni veritabanını ekliyoruz</w:t>
+      </w:r>
+    </w:p>
+    <w:p>
+      <w:pPr>
+        <w:pStyle w:val="ListeParagraf"/>
+      </w:pPr>
+      <w:r>
+        <w:t xml:space="preserve">Not: Veritabanını, </w:t>
+      </w:r>
+      <w:r>
+        <w:t>“veritabani”</w:t>
+      </w:r>
       <w:r>
         <w:t xml:space="preserve"> klasöründe yer alan</w:t>
       </w:r>
       <w:r>
-        <w:t xml:space="preserve"> </w:t>
-      </w:r>
-      <w:proofErr w:type="spellStart"/>
-      <w:r>
-        <w:t>sql</w:t>
-      </w:r>
-      <w:proofErr w:type="spellEnd"/>
-      <w:r>
-        <w:t xml:space="preserve"> içeriği yardımıyla, kursta </w:t>
-      </w:r>
-      <w:proofErr w:type="spellStart"/>
-      <w:r>
-        <w:t>Northwind</w:t>
-      </w:r>
-      <w:proofErr w:type="spellEnd"/>
-      <w:r>
-        <w:t xml:space="preserve"> </w:t>
-      </w:r>
-      <w:proofErr w:type="spellStart"/>
-      <w:r>
-        <w:t>veritabanını</w:t>
-      </w:r>
-      <w:proofErr w:type="spellEnd"/>
-      <w:r>
-        <w:t xml:space="preserve"> aktardığımız gibi sisteme aktarabilirsiniz. Öyle yaparsanız bu kısımları atlayıp, 8 </w:t>
-      </w:r>
-      <w:proofErr w:type="spellStart"/>
-      <w:r>
-        <w:t>nolu</w:t>
-      </w:r>
-      <w:proofErr w:type="spellEnd"/>
-      <w:r>
-        <w:t xml:space="preserve"> maddeden devam edebilirsiniz.</w:t>
+        <w:t xml:space="preserve"> sql içeriği yardımıyla, kursta Northwind veritabanını aktardığımız gibi sisteme aktarabilirsiniz. Öyle yaparsanız bu kısımları atlayıp, 8 nolu maddeden devam edebilirsiniz.</w:t>
       </w:r>
     </w:p>
     <w:p>
@@ -478,15 +394,7 @@
         <w:pStyle w:val="ListeParagraf"/>
       </w:pPr>
       <w:r>
-        <w:t xml:space="preserve">Ben </w:t>
-      </w:r>
-      <w:proofErr w:type="spellStart"/>
-      <w:r>
-        <w:t>OgrenciDB</w:t>
-      </w:r>
-      <w:proofErr w:type="spellEnd"/>
-      <w:r>
-        <w:t xml:space="preserve"> ismini verdim</w:t>
+        <w:t>Ben OgrenciDB ismini verdim</w:t>
       </w:r>
     </w:p>
     <w:p>
@@ -502,48 +410,11 @@
           <w:numId w:val="1"/>
         </w:numPr>
       </w:pPr>
-      <w:proofErr w:type="spellStart"/>
-      <w:r>
-        <w:t>Veritabanı</w:t>
-      </w:r>
-      <w:proofErr w:type="spellEnd"/>
-      <w:r>
-        <w:t xml:space="preserve"> oluştuktan sonra SQL Server Object Explorer ekranında Databases altında listelenecektir.</w:t>
-      </w:r>
-      <w:r>
-        <w:t xml:space="preserve"> Bu </w:t>
-      </w:r>
-      <w:proofErr w:type="spellStart"/>
-      <w:r>
-        <w:t>veritabanının</w:t>
-      </w:r>
-      <w:proofErr w:type="spellEnd"/>
-      <w:r>
-        <w:t xml:space="preserve"> altındaki </w:t>
-      </w:r>
-      <w:proofErr w:type="spellStart"/>
-      <w:r>
-        <w:t>Tables</w:t>
-      </w:r>
-      <w:proofErr w:type="spellEnd"/>
-      <w:r>
-        <w:t xml:space="preserve"> klasörü üzerinde sağ tıklayıp </w:t>
-      </w:r>
-      <w:proofErr w:type="spellStart"/>
-      <w:r>
-        <w:t>Add</w:t>
-      </w:r>
-      <w:proofErr w:type="spellEnd"/>
-      <w:r>
-        <w:t xml:space="preserve"> New </w:t>
-      </w:r>
-      <w:proofErr w:type="spellStart"/>
-      <w:r>
-        <w:t>Table</w:t>
-      </w:r>
-      <w:proofErr w:type="spellEnd"/>
-      <w:r>
-        <w:t xml:space="preserve"> ile yeni tablo oluşturma ekranını açıyoruz.</w:t>
+      <w:r>
+        <w:t>Veritabanı oluştuktan sonra SQL Server Object Explorer ekranında Databases altında listelenecektir.</w:t>
+      </w:r>
+      <w:r>
+        <w:t xml:space="preserve"> Bu veritabanının altındaki Tables klasörü üzerinde sağ tıklayıp Add New Table ile yeni tablo oluşturma ekranını açıyoruz.</w:t>
       </w:r>
     </w:p>
     <w:p>
@@ -683,31 +554,7 @@
         <w:pStyle w:val="ListeParagraf"/>
       </w:pPr>
       <w:r>
-        <w:t>1 numaralı bölgede [</w:t>
-      </w:r>
-      <w:proofErr w:type="spellStart"/>
-      <w:r>
-        <w:t>dbo</w:t>
-      </w:r>
-      <w:proofErr w:type="spellEnd"/>
-      <w:r>
-        <w:t>][</w:t>
-      </w:r>
-      <w:proofErr w:type="spellStart"/>
-      <w:r>
-        <w:t>Table</w:t>
-      </w:r>
-      <w:proofErr w:type="spellEnd"/>
-      <w:r>
-        <w:t xml:space="preserve">] yazan kısımda, </w:t>
-      </w:r>
-      <w:proofErr w:type="spellStart"/>
-      <w:r>
-        <w:t>Table</w:t>
-      </w:r>
-      <w:proofErr w:type="spellEnd"/>
-      <w:r>
-        <w:t xml:space="preserve"> yerine tabloya vermek istediğimiz ismi yazıyoruz.</w:t>
+        <w:t>1 numaralı bölgede [dbo][Table] yazan kısımda, Table yerine tabloya vermek istediğimiz ismi yazıyoruz.</w:t>
       </w:r>
     </w:p>
     <w:p>
@@ -722,21 +569,8 @@
       <w:pPr>
         <w:pStyle w:val="ListeParagraf"/>
       </w:pPr>
-      <w:proofErr w:type="spellStart"/>
-      <w:r>
-        <w:t>Id</w:t>
-      </w:r>
-      <w:proofErr w:type="spellEnd"/>
-      <w:r>
-        <w:t xml:space="preserve"> seçili iken, 3 numaralı özellikler penceresinde Identity </w:t>
-      </w:r>
-      <w:proofErr w:type="spellStart"/>
-      <w:r>
-        <w:t>Specific</w:t>
-      </w:r>
-      <w:proofErr w:type="spellEnd"/>
-      <w:r>
-        <w:t xml:space="preserve"> altındaki (önündeki + tuşuna basınca altındakiler görünür) (Is Identity) değerini “True” olarak ayarlıyoruz.</w:t>
+      <w:r>
+        <w:t>Id seçili iken, 3 numaralı özellikler penceresinde Identity Specific altındaki (önündeki + tuşuna basınca altındakiler görünür) (Is Identity) değerini “True” olarak ayarlıyoruz.</w:t>
       </w:r>
     </w:p>
     <w:p>
@@ -797,39 +631,7 @@
         </w:numPr>
       </w:pPr>
       <w:r>
-        <w:t xml:space="preserve">Connection </w:t>
-      </w:r>
-      <w:proofErr w:type="spellStart"/>
-      <w:r>
-        <w:t>string</w:t>
-      </w:r>
-      <w:proofErr w:type="spellEnd"/>
-      <w:r>
-        <w:t xml:space="preserve"> için </w:t>
-      </w:r>
-      <w:proofErr w:type="spellStart"/>
-      <w:r>
-        <w:t>sql</w:t>
-      </w:r>
-      <w:proofErr w:type="spellEnd"/>
-      <w:r>
-        <w:t xml:space="preserve"> server adı lazım, o da SQL Server Object Explorer penceresinde, SQL server satırının altındaki server simgesinde yazan. İkinci paranteze kadar olan kısım (Yani “(SQL Server </w:t>
-      </w:r>
-      <w:proofErr w:type="gramStart"/>
-      <w:r>
-        <w:t>13.0.4001….</w:t>
-      </w:r>
-      <w:proofErr w:type="gramEnd"/>
-      <w:r>
-        <w:t xml:space="preserve">)”. </w:t>
-      </w:r>
-      <w:proofErr w:type="gramStart"/>
-      <w:r>
-        <w:t>gibi</w:t>
-      </w:r>
-      <w:proofErr w:type="gramEnd"/>
-      <w:r>
-        <w:t xml:space="preserve"> olan kısımdan öncesi</w:t>
+        <w:t>Connection string için sql server adı lazım, o da SQL Server Object Explorer penceresinde, SQL server satırının altındaki server simgesinde yazan. İkinci paranteze kadar olan kısım (Yani “(SQL Server 13.0.4001….)”. gibi olan kısımdan öncesi</w:t>
       </w:r>
     </w:p>
     <w:p>
@@ -910,29 +712,8 @@
       <w:pPr>
         <w:pStyle w:val="ListeParagraf"/>
       </w:pPr>
-      <w:proofErr w:type="spellStart"/>
-      <w:r>
-        <w:t>Id</w:t>
-      </w:r>
-      <w:proofErr w:type="spellEnd"/>
-      <w:r>
-        <w:t xml:space="preserve"> bilgisi otomatik artıyor. Kendiniz formdaki </w:t>
-      </w:r>
-      <w:proofErr w:type="spellStart"/>
-      <w:r>
-        <w:t>text</w:t>
-      </w:r>
-      <w:proofErr w:type="spellEnd"/>
-      <w:r>
-        <w:t xml:space="preserve"> kutusu yoluyla yazmak isterseniz </w:t>
-      </w:r>
-      <w:proofErr w:type="spellStart"/>
-      <w:r>
-        <w:t>veritabanını</w:t>
-      </w:r>
-      <w:proofErr w:type="spellEnd"/>
-      <w:r>
-        <w:t xml:space="preserve"> ve ekleme-güncelleme kodlarını ona göre düzenlemeniz gerekecektir.</w:t>
+      <w:r>
+        <w:t>Id bilgisi otomatik artıyor. Kendiniz formdaki text kutusu yoluyla yazmak isterseniz veritabanını ve ekleme-güncelleme kodlarını ona göre düzenlemeniz gerekecektir.</w:t>
       </w:r>
     </w:p>
     <w:sectPr>

</xml_diff>